<commit_message>
i hate JavaScript with a passion
</commit_message>
<xml_diff>
--- a/docs/Estructura de la base de dades.docx
+++ b/docs/Estructura de la base de dades.docx
@@ -375,14 +375,7 @@
           <w:rFonts w:ascii="Montserrat" w:hAnsi="Montserrat"/>
           <w:lang w:val="ca-ES"/>
         </w:rPr>
-        <w:t>N</w:t>
-      </w:r>
-      <w:r>
-        <w:rPr>
-          <w:rFonts w:ascii="Montserrat" w:hAnsi="Montserrat"/>
-          <w:lang w:val="ca-ES"/>
-        </w:rPr>
-        <w:t>om</w:t>
+        <w:t>Nom</w:t>
       </w:r>
     </w:p>
     <w:p>
@@ -857,8 +850,595 @@
           <w:rFonts w:ascii="Montserrat" w:hAnsi="Montserrat"/>
           <w:lang w:val="ca-ES"/>
         </w:rPr>
-        <w:t xml:space="preserve">En la col·lecció de la cistella guardarem el identificador del usuari que </w:t>
-      </w:r>
+        <w:t xml:space="preserve">En la col·lecció de la cistella guardarem el identificador del usuari </w:t>
+      </w:r>
+      <w:r>
+        <w:rPr>
+          <w:rFonts w:ascii="Montserrat" w:hAnsi="Montserrat"/>
+          <w:lang w:val="ca-ES"/>
+        </w:rPr>
+        <w:t xml:space="preserve">amb l’identificador de quin producte te pensat comprar, </w:t>
+      </w:r>
+      <w:r>
+        <w:rPr>
+          <w:rFonts w:ascii="Montserrat" w:hAnsi="Montserrat"/>
+          <w:lang w:val="ca-ES"/>
+        </w:rPr>
+        <w:t xml:space="preserve"> </w:t>
+      </w:r>
+      <w:r>
+        <w:rPr>
+          <w:rFonts w:ascii="Montserrat" w:hAnsi="Montserrat"/>
+          <w:lang w:val="ca-ES"/>
+        </w:rPr>
+        <w:t>també guardarem la quantitat, per si vol comprar més d’un de cada producte.</w:t>
+      </w:r>
+    </w:p>
+    <w:p>
+      <w:pPr>
+        <w:rPr>
+          <w:rFonts w:ascii="Montserrat" w:hAnsi="Montserrat"/>
+          <w:lang w:val="ca-ES"/>
+        </w:rPr>
+      </w:pPr>
+    </w:p>
+    <w:p>
+      <w:pPr>
+        <w:rPr>
+          <w:rFonts w:ascii="Montserrat" w:hAnsi="Montserrat"/>
+          <w:lang w:val="ca-ES"/>
+        </w:rPr>
+      </w:pPr>
+      <w:r>
+        <w:rPr>
+          <w:rFonts w:ascii="Montserrat" w:hAnsi="Montserrat"/>
+          <w:lang w:val="ca-ES"/>
+        </w:rPr>
+        <w:t>Informació de la col·lecció manera de pagar:</w:t>
+      </w:r>
+    </w:p>
+    <w:p>
+      <w:pPr>
+        <w:pStyle w:val="ListParagraph"/>
+        <w:numPr>
+          <w:ilvl w:val="0"/>
+          <w:numId w:val="6"/>
+        </w:numPr>
+        <w:rPr>
+          <w:rFonts w:ascii="Montserrat" w:hAnsi="Montserrat"/>
+          <w:lang w:val="ca-ES"/>
+        </w:rPr>
+      </w:pPr>
+      <w:proofErr w:type="spellStart"/>
+      <w:r>
+        <w:rPr>
+          <w:rFonts w:ascii="Montserrat" w:hAnsi="Montserrat"/>
+          <w:lang w:val="ca-ES"/>
+        </w:rPr>
+        <w:t>Id</w:t>
+      </w:r>
+      <w:proofErr w:type="spellEnd"/>
+    </w:p>
+    <w:p>
+      <w:pPr>
+        <w:pStyle w:val="ListParagraph"/>
+        <w:numPr>
+          <w:ilvl w:val="0"/>
+          <w:numId w:val="6"/>
+        </w:numPr>
+        <w:rPr>
+          <w:rFonts w:ascii="Montserrat" w:hAnsi="Montserrat"/>
+          <w:lang w:val="ca-ES"/>
+        </w:rPr>
+      </w:pPr>
+      <w:proofErr w:type="spellStart"/>
+      <w:r>
+        <w:rPr>
+          <w:rFonts w:ascii="Montserrat" w:hAnsi="Montserrat"/>
+          <w:lang w:val="ca-ES"/>
+        </w:rPr>
+        <w:t>IdClient</w:t>
+      </w:r>
+      <w:proofErr w:type="spellEnd"/>
+    </w:p>
+    <w:p>
+      <w:pPr>
+        <w:pStyle w:val="ListParagraph"/>
+        <w:numPr>
+          <w:ilvl w:val="0"/>
+          <w:numId w:val="6"/>
+        </w:numPr>
+        <w:rPr>
+          <w:rFonts w:ascii="Montserrat" w:hAnsi="Montserrat"/>
+          <w:lang w:val="ca-ES"/>
+        </w:rPr>
+      </w:pPr>
+      <w:r>
+        <w:rPr>
+          <w:rFonts w:ascii="Montserrat" w:hAnsi="Montserrat"/>
+          <w:lang w:val="ca-ES"/>
+        </w:rPr>
+        <w:t>Targeta</w:t>
+      </w:r>
+    </w:p>
+    <w:p>
+      <w:pPr>
+        <w:rPr>
+          <w:rFonts w:ascii="Montserrat" w:hAnsi="Montserrat"/>
+          <w:lang w:val="ca-ES"/>
+        </w:rPr>
+      </w:pPr>
+      <w:r>
+        <w:rPr>
+          <w:rFonts w:ascii="Montserrat" w:hAnsi="Montserrat"/>
+          <w:lang w:val="ca-ES"/>
+        </w:rPr>
+        <w:t>En aquesta col·lecció guardarem un identificador, l’identificador del client, i la informació bancaria associada al client. Aquesta informació serà important per guardar quina informació bancaria s’ha fet servir per cada compra</w:t>
+      </w:r>
+      <w:r>
+        <w:rPr>
+          <w:rFonts w:ascii="Montserrat" w:hAnsi="Montserrat"/>
+          <w:lang w:val="ca-ES"/>
+        </w:rPr>
+        <w:t xml:space="preserve"> per si fa falta fer alguna devolució.</w:t>
+      </w:r>
+    </w:p>
+    <w:p>
+      <w:pPr>
+        <w:rPr>
+          <w:rFonts w:ascii="Montserrat" w:hAnsi="Montserrat"/>
+          <w:lang w:val="ca-ES"/>
+        </w:rPr>
+      </w:pPr>
+    </w:p>
+    <w:p>
+      <w:pPr>
+        <w:rPr>
+          <w:rFonts w:ascii="Montserrat" w:hAnsi="Montserrat"/>
+          <w:lang w:val="ca-ES"/>
+        </w:rPr>
+      </w:pPr>
+      <w:r>
+        <w:rPr>
+          <w:rFonts w:ascii="Montserrat" w:hAnsi="Montserrat"/>
+          <w:lang w:val="ca-ES"/>
+        </w:rPr>
+        <w:t>Informació de la col·lecció compra:</w:t>
+      </w:r>
+    </w:p>
+    <w:p>
+      <w:pPr>
+        <w:pStyle w:val="ListParagraph"/>
+        <w:numPr>
+          <w:ilvl w:val="0"/>
+          <w:numId w:val="7"/>
+        </w:numPr>
+        <w:rPr>
+          <w:rFonts w:ascii="Montserrat" w:hAnsi="Montserrat"/>
+          <w:lang w:val="ca-ES"/>
+        </w:rPr>
+      </w:pPr>
+      <w:proofErr w:type="spellStart"/>
+      <w:r>
+        <w:rPr>
+          <w:rFonts w:ascii="Montserrat" w:hAnsi="Montserrat"/>
+          <w:lang w:val="ca-ES"/>
+        </w:rPr>
+        <w:t>Id</w:t>
+      </w:r>
+      <w:proofErr w:type="spellEnd"/>
+    </w:p>
+    <w:p>
+      <w:pPr>
+        <w:pStyle w:val="ListParagraph"/>
+        <w:numPr>
+          <w:ilvl w:val="0"/>
+          <w:numId w:val="7"/>
+        </w:numPr>
+        <w:rPr>
+          <w:rFonts w:ascii="Montserrat" w:hAnsi="Montserrat"/>
+          <w:lang w:val="ca-ES"/>
+        </w:rPr>
+      </w:pPr>
+      <w:proofErr w:type="spellStart"/>
+      <w:r>
+        <w:rPr>
+          <w:rFonts w:ascii="Montserrat" w:hAnsi="Montserrat"/>
+          <w:lang w:val="ca-ES"/>
+        </w:rPr>
+        <w:t>IdProducte</w:t>
+      </w:r>
+      <w:proofErr w:type="spellEnd"/>
+    </w:p>
+    <w:p>
+      <w:pPr>
+        <w:pStyle w:val="ListParagraph"/>
+        <w:numPr>
+          <w:ilvl w:val="0"/>
+          <w:numId w:val="7"/>
+        </w:numPr>
+        <w:rPr>
+          <w:rFonts w:ascii="Montserrat" w:hAnsi="Montserrat"/>
+          <w:lang w:val="ca-ES"/>
+        </w:rPr>
+      </w:pPr>
+      <w:proofErr w:type="spellStart"/>
+      <w:r>
+        <w:rPr>
+          <w:rFonts w:ascii="Montserrat" w:hAnsi="Montserrat"/>
+          <w:lang w:val="ca-ES"/>
+        </w:rPr>
+        <w:t>IdManeraDePagar</w:t>
+      </w:r>
+      <w:proofErr w:type="spellEnd"/>
+    </w:p>
+    <w:p>
+      <w:pPr>
+        <w:pStyle w:val="ListParagraph"/>
+        <w:numPr>
+          <w:ilvl w:val="0"/>
+          <w:numId w:val="7"/>
+        </w:numPr>
+        <w:rPr>
+          <w:rFonts w:ascii="Montserrat" w:hAnsi="Montserrat"/>
+          <w:lang w:val="ca-ES"/>
+        </w:rPr>
+      </w:pPr>
+      <w:r>
+        <w:rPr>
+          <w:rFonts w:ascii="Montserrat" w:hAnsi="Montserrat"/>
+          <w:lang w:val="ca-ES"/>
+        </w:rPr>
+        <w:t>Quantitat</w:t>
+      </w:r>
+    </w:p>
+    <w:p>
+      <w:pPr>
+        <w:rPr>
+          <w:rFonts w:ascii="Montserrat" w:hAnsi="Montserrat"/>
+          <w:lang w:val="ca-ES"/>
+        </w:rPr>
+      </w:pPr>
+      <w:r>
+        <w:rPr>
+          <w:rFonts w:ascii="Montserrat" w:hAnsi="Montserrat"/>
+          <w:lang w:val="ca-ES"/>
+        </w:rPr>
+        <w:t>En aquesta col·lecció guardem un identificador de la compra, l’ID del producte que s’ha comprat, l’ID de la manera de pagar que s’ha utilitzat i la quantitat de productes que s’han comprat.</w:t>
+      </w:r>
+    </w:p>
+    <w:p>
+      <w:pPr>
+        <w:rPr>
+          <w:rFonts w:ascii="Montserrat" w:hAnsi="Montserrat"/>
+          <w:lang w:val="ca-ES"/>
+        </w:rPr>
+      </w:pPr>
+    </w:p>
+    <w:p>
+      <w:pPr>
+        <w:rPr>
+          <w:rFonts w:ascii="Montserrat" w:hAnsi="Montserrat"/>
+          <w:lang w:val="ca-ES"/>
+        </w:rPr>
+      </w:pPr>
+    </w:p>
+    <w:p>
+      <w:pPr>
+        <w:rPr>
+          <w:rFonts w:ascii="Montserrat" w:hAnsi="Montserrat"/>
+          <w:lang w:val="ca-ES"/>
+        </w:rPr>
+      </w:pPr>
+    </w:p>
+    <w:p>
+      <w:pPr>
+        <w:rPr>
+          <w:rFonts w:ascii="Montserrat" w:hAnsi="Montserrat"/>
+          <w:lang w:val="ca-ES"/>
+        </w:rPr>
+      </w:pPr>
+      <w:r>
+        <w:rPr>
+          <w:rFonts w:ascii="Montserrat" w:hAnsi="Montserrat"/>
+          <w:lang w:val="ca-ES"/>
+        </w:rPr>
+        <w:lastRenderedPageBreak/>
+        <w:t>Informació de la col·lecció opinió:</w:t>
+      </w:r>
+    </w:p>
+    <w:p>
+      <w:pPr>
+        <w:pStyle w:val="ListParagraph"/>
+        <w:numPr>
+          <w:ilvl w:val="0"/>
+          <w:numId w:val="8"/>
+        </w:numPr>
+        <w:rPr>
+          <w:rFonts w:ascii="Montserrat" w:hAnsi="Montserrat"/>
+          <w:lang w:val="ca-ES"/>
+        </w:rPr>
+      </w:pPr>
+      <w:proofErr w:type="spellStart"/>
+      <w:r>
+        <w:rPr>
+          <w:rFonts w:ascii="Montserrat" w:hAnsi="Montserrat"/>
+          <w:lang w:val="ca-ES"/>
+        </w:rPr>
+        <w:t>idClient</w:t>
+      </w:r>
+      <w:proofErr w:type="spellEnd"/>
+    </w:p>
+    <w:p>
+      <w:pPr>
+        <w:pStyle w:val="ListParagraph"/>
+        <w:numPr>
+          <w:ilvl w:val="0"/>
+          <w:numId w:val="8"/>
+        </w:numPr>
+        <w:rPr>
+          <w:rFonts w:ascii="Montserrat" w:hAnsi="Montserrat"/>
+          <w:lang w:val="ca-ES"/>
+        </w:rPr>
+      </w:pPr>
+      <w:proofErr w:type="spellStart"/>
+      <w:r>
+        <w:rPr>
+          <w:rFonts w:ascii="Montserrat" w:hAnsi="Montserrat"/>
+          <w:lang w:val="ca-ES"/>
+        </w:rPr>
+        <w:t>idProducte</w:t>
+      </w:r>
+      <w:proofErr w:type="spellEnd"/>
+    </w:p>
+    <w:p>
+      <w:pPr>
+        <w:pStyle w:val="ListParagraph"/>
+        <w:numPr>
+          <w:ilvl w:val="0"/>
+          <w:numId w:val="8"/>
+        </w:numPr>
+        <w:rPr>
+          <w:rFonts w:ascii="Montserrat" w:hAnsi="Montserrat"/>
+          <w:lang w:val="ca-ES"/>
+        </w:rPr>
+      </w:pPr>
+      <w:proofErr w:type="spellStart"/>
+      <w:r>
+        <w:rPr>
+          <w:rFonts w:ascii="Montserrat" w:hAnsi="Montserrat"/>
+          <w:lang w:val="ca-ES"/>
+        </w:rPr>
+        <w:t>valoracio</w:t>
+      </w:r>
+      <w:proofErr w:type="spellEnd"/>
+    </w:p>
+    <w:p>
+      <w:pPr>
+        <w:pStyle w:val="ListParagraph"/>
+        <w:numPr>
+          <w:ilvl w:val="0"/>
+          <w:numId w:val="8"/>
+        </w:numPr>
+        <w:rPr>
+          <w:rFonts w:ascii="Montserrat" w:hAnsi="Montserrat"/>
+          <w:lang w:val="ca-ES"/>
+        </w:rPr>
+      </w:pPr>
+      <w:proofErr w:type="spellStart"/>
+      <w:r>
+        <w:rPr>
+          <w:rFonts w:ascii="Montserrat" w:hAnsi="Montserrat"/>
+          <w:lang w:val="ca-ES"/>
+        </w:rPr>
+        <w:t>opinio</w:t>
+      </w:r>
+      <w:proofErr w:type="spellEnd"/>
+    </w:p>
+    <w:p>
+      <w:pPr>
+        <w:rPr>
+          <w:rFonts w:ascii="Montserrat" w:hAnsi="Montserrat"/>
+          <w:lang w:val="ca-ES"/>
+        </w:rPr>
+      </w:pPr>
+      <w:r>
+        <w:rPr>
+          <w:rFonts w:ascii="Montserrat" w:hAnsi="Montserrat"/>
+          <w:lang w:val="ca-ES"/>
+        </w:rPr>
+        <w:t xml:space="preserve">En aquesta col·lecció guardarem la informació necessària per fer </w:t>
+      </w:r>
+      <w:proofErr w:type="spellStart"/>
+      <w:r>
+        <w:rPr>
+          <w:rFonts w:ascii="Montserrat" w:hAnsi="Montserrat"/>
+          <w:lang w:val="ca-ES"/>
+        </w:rPr>
+        <w:t>reviews</w:t>
+      </w:r>
+      <w:proofErr w:type="spellEnd"/>
+      <w:r>
+        <w:rPr>
+          <w:rFonts w:ascii="Montserrat" w:hAnsi="Montserrat"/>
+          <w:lang w:val="ca-ES"/>
+        </w:rPr>
+        <w:t xml:space="preserve"> als productes comprats. Guardarem l’ID del client que ha fet la </w:t>
+      </w:r>
+      <w:proofErr w:type="spellStart"/>
+      <w:r>
+        <w:rPr>
+          <w:rFonts w:ascii="Montserrat" w:hAnsi="Montserrat"/>
+          <w:lang w:val="ca-ES"/>
+        </w:rPr>
+        <w:t>review</w:t>
+      </w:r>
+      <w:proofErr w:type="spellEnd"/>
+      <w:r>
+        <w:rPr>
+          <w:rFonts w:ascii="Montserrat" w:hAnsi="Montserrat"/>
+          <w:lang w:val="ca-ES"/>
+        </w:rPr>
+        <w:t xml:space="preserve">, l’ID del producte que estan </w:t>
+      </w:r>
+      <w:r>
+        <w:rPr>
+          <w:rFonts w:ascii="Montserrat" w:hAnsi="Montserrat"/>
+          <w:lang w:val="ca-ES"/>
+        </w:rPr>
+        <w:t>creant la opinió, la valoració del producte, i una opinió escrita si volen afegir una.</w:t>
+      </w:r>
+    </w:p>
+    <w:p>
+      <w:pPr>
+        <w:rPr>
+          <w:rFonts w:ascii="Montserrat" w:hAnsi="Montserrat"/>
+          <w:lang w:val="ca-ES"/>
+        </w:rPr>
+      </w:pPr>
+    </w:p>
+    <w:p>
+      <w:pPr>
+        <w:rPr>
+          <w:rFonts w:ascii="Montserrat" w:hAnsi="Montserrat"/>
+          <w:lang w:val="ca-ES"/>
+        </w:rPr>
+      </w:pPr>
+    </w:p>
+    <w:p>
+      <w:pPr>
+        <w:rPr>
+          <w:rFonts w:ascii="Montserrat" w:hAnsi="Montserrat"/>
+          <w:lang w:val="ca-ES"/>
+        </w:rPr>
+      </w:pPr>
+    </w:p>
+    <w:p>
+      <w:pPr>
+        <w:rPr>
+          <w:rFonts w:ascii="Montserrat" w:hAnsi="Montserrat"/>
+          <w:lang w:val="ca-ES"/>
+        </w:rPr>
+      </w:pPr>
+    </w:p>
+    <w:p>
+      <w:pPr>
+        <w:rPr>
+          <w:rFonts w:ascii="Montserrat" w:hAnsi="Montserrat"/>
+          <w:lang w:val="ca-ES"/>
+        </w:rPr>
+      </w:pPr>
+      <w:r>
+        <w:rPr>
+          <w:rFonts w:ascii="Montserrat" w:hAnsi="Montserrat"/>
+          <w:noProof/>
+          <w:lang w:val="ca-ES"/>
+        </w:rPr>
+        <w:drawing>
+          <wp:inline distT="0" distB="0" distL="0" distR="0" wp14:anchorId="69DE09DE" wp14:editId="523FFC0C">
+            <wp:extent cx="5728970" cy="2799080"/>
+            <wp:effectExtent l="0" t="0" r="5080" b="1270"/>
+            <wp:docPr id="97956527" name="Picture 1" descr="A screenshot of a computer&#10;&#10;Description automatically generated"/>
+            <wp:cNvGraphicFramePr>
+              <a:graphicFrameLocks xmlns:a="http://schemas.openxmlformats.org/drawingml/2006/main" noChangeAspect="1"/>
+            </wp:cNvGraphicFramePr>
+            <a:graphic xmlns:a="http://schemas.openxmlformats.org/drawingml/2006/main">
+              <a:graphicData uri="http://schemas.openxmlformats.org/drawingml/2006/picture">
+                <pic:pic xmlns:pic="http://schemas.openxmlformats.org/drawingml/2006/picture">
+                  <pic:nvPicPr>
+                    <pic:cNvPr id="97956527" name="Picture 1" descr="A screenshot of a computer&#10;&#10;Description automatically generated"/>
+                    <pic:cNvPicPr>
+                      <a:picLocks noChangeAspect="1" noChangeArrowheads="1"/>
+                    </pic:cNvPicPr>
+                  </pic:nvPicPr>
+                  <pic:blipFill>
+                    <a:blip r:embed="rId7">
+                      <a:extLst>
+                        <a:ext uri="{28A0092B-C50C-407E-A947-70E740481C1C}">
+                          <a14:useLocalDpi xmlns:a14="http://schemas.microsoft.com/office/drawing/2010/main" val="0"/>
+                        </a:ext>
+                      </a:extLst>
+                    </a:blip>
+                    <a:srcRect/>
+                    <a:stretch>
+                      <a:fillRect/>
+                    </a:stretch>
+                  </pic:blipFill>
+                  <pic:spPr bwMode="auto">
+                    <a:xfrm>
+                      <a:off x="0" y="0"/>
+                      <a:ext cx="5728970" cy="2799080"/>
+                    </a:xfrm>
+                    <a:prstGeom prst="rect">
+                      <a:avLst/>
+                    </a:prstGeom>
+                    <a:noFill/>
+                    <a:ln>
+                      <a:noFill/>
+                    </a:ln>
+                  </pic:spPr>
+                </pic:pic>
+              </a:graphicData>
+            </a:graphic>
+          </wp:inline>
+        </w:drawing>
+      </w:r>
+    </w:p>
+    <w:p>
+      <w:pPr>
+        <w:rPr>
+          <w:rFonts w:ascii="Montserrat" w:hAnsi="Montserrat"/>
+          <w:lang w:val="ca-ES"/>
+        </w:rPr>
+      </w:pPr>
+    </w:p>
+    <w:p>
+      <w:pPr>
+        <w:rPr>
+          <w:rFonts w:ascii="Montserrat" w:hAnsi="Montserrat"/>
+          <w:lang w:val="ca-ES"/>
+        </w:rPr>
+      </w:pPr>
+    </w:p>
+    <w:p>
+      <w:pPr>
+        <w:rPr>
+          <w:rFonts w:ascii="Montserrat" w:hAnsi="Montserrat"/>
+          <w:lang w:val="ca-ES"/>
+        </w:rPr>
+      </w:pPr>
+    </w:p>
+    <w:p>
+      <w:pPr>
+        <w:rPr>
+          <w:rFonts w:ascii="Montserrat" w:hAnsi="Montserrat"/>
+          <w:lang w:val="ca-ES"/>
+        </w:rPr>
+      </w:pPr>
+    </w:p>
+    <w:p>
+      <w:pPr>
+        <w:rPr>
+          <w:rFonts w:ascii="Montserrat" w:hAnsi="Montserrat"/>
+          <w:lang w:val="ca-ES"/>
+        </w:rPr>
+      </w:pPr>
+    </w:p>
+    <w:p>
+      <w:pPr>
+        <w:rPr>
+          <w:rFonts w:ascii="Montserrat" w:hAnsi="Montserrat"/>
+          <w:lang w:val="ca-ES"/>
+        </w:rPr>
+      </w:pPr>
+    </w:p>
+    <w:p>
+      <w:pPr>
+        <w:rPr>
+          <w:rFonts w:ascii="Montserrat" w:hAnsi="Montserrat"/>
+          <w:lang w:val="ca-ES"/>
+        </w:rPr>
+      </w:pPr>
     </w:p>
     <w:p>
       <w:pPr>
@@ -869,7 +1449,7 @@
       </w:pPr>
     </w:p>
     <w:sectPr>
-      <w:headerReference w:type="default" r:id="rId7"/>
+      <w:headerReference w:type="default" r:id="rId8"/>
       <w:pgSz w:w="11906" w:h="16838"/>
       <w:pgMar w:top="1440" w:right="1440" w:bottom="1440" w:left="1440" w:header="708" w:footer="708" w:gutter="0"/>
       <w:cols w:space="708"/>
@@ -1005,6 +1585,119 @@
 <file path=word/numbering.xml><?xml version="1.0" encoding="utf-8"?>
 <w:numbering xmlns:wpc="http://schemas.microsoft.com/office/word/2010/wordprocessingCanvas" xmlns:cx="http://schemas.microsoft.com/office/drawing/2014/chartex" xmlns:cx1="http://schemas.microsoft.com/office/drawing/2015/9/8/chartex" xmlns:cx2="http://schemas.microsoft.com/office/drawing/2015/10/21/chartex" xmlns:cx3="http://schemas.microsoft.com/office/drawing/2016/5/9/chartex" xmlns:cx4="http://schemas.microsoft.com/office/drawing/2016/5/10/chartex" xmlns:cx5="http://schemas.microsoft.com/office/drawing/2016/5/11/chartex" xmlns:cx6="http://schemas.microsoft.com/office/drawing/2016/5/12/chartex" xmlns:cx7="http://schemas.microsoft.com/office/drawing/2016/5/13/chartex" xmlns:cx8="http://schemas.microsoft.com/office/drawing/2016/5/14/chartex" xmlns:mc="http://schemas.openxmlformats.org/markup-compatibility/2006" xmlns:aink="http://schemas.microsoft.com/office/drawing/2016/ink" xmlns:am3d="http://schemas.microsoft.com/office/drawing/2017/model3d" xmlns:o="urn:schemas-microsoft-com:office:office" xmlns:oel="http://schemas.microsoft.com/office/2019/extlst" xmlns:r="http://schemas.openxmlformats.org/officeDocument/2006/relationships" xmlns:m="http://schemas.openxmlformats.org/officeDocument/2006/math" xmlns:v="urn:schemas-microsoft-com:vml" xmlns:wp14="http://schemas.microsoft.com/office/word/2010/wordprocessingDrawing" xmlns:wp="http://schemas.openxmlformats.org/drawingml/2006/wordprocessingDrawing" xmlns:w10="urn:schemas-microsoft-com:office:word" xmlns:w="http://schemas.openxmlformats.org/wordprocessingml/2006/main" xmlns:w14="http://schemas.microsoft.com/office/word/2010/wordml" xmlns:w15="http://schemas.microsoft.com/office/word/2012/wordml" xmlns:w16cex="http://schemas.microsoft.com/office/word/2018/wordml/cex" xmlns:w16cid="http://schemas.microsoft.com/office/word/2016/wordml/cid" xmlns:w16="http://schemas.microsoft.com/office/word/2018/wordml" xmlns:w16du="http://schemas.microsoft.com/office/word/2023/wordml/word16du" xmlns:w16sdtdh="http://schemas.microsoft.com/office/word/2020/wordml/sdtdatahash" xmlns:w16se="http://schemas.microsoft.com/office/word/2015/wordml/symex" xmlns:wpg="http://schemas.microsoft.com/office/word/2010/wordprocessingGroup" xmlns:wpi="http://schemas.microsoft.com/office/word/2010/wordprocessingInk" xmlns:wne="http://schemas.microsoft.com/office/word/2006/wordml" xmlns:wps="http://schemas.microsoft.com/office/word/2010/wordprocessingShape" mc:Ignorable="w14 w15 w16se w16cid w16 w16cex w16sdtdh w16du wp14">
   <w:abstractNum w:abstractNumId="0" w15:restartNumberingAfterBreak="0">
+    <w:nsid w:val="000A30FA"/>
+    <w:multiLevelType w:val="hybridMultilevel"/>
+    <w:tmpl w:val="3D04110A"/>
+    <w:lvl w:ilvl="0" w:tplc="08090001">
+      <w:start w:val="1"/>
+      <w:numFmt w:val="bullet"/>
+      <w:lvlText w:val=""/>
+      <w:lvlJc w:val="left"/>
+      <w:pPr>
+        <w:ind w:left="720" w:hanging="360"/>
+      </w:pPr>
+      <w:rPr>
+        <w:rFonts w:ascii="Symbol" w:hAnsi="Symbol" w:hint="default"/>
+      </w:rPr>
+    </w:lvl>
+    <w:lvl w:ilvl="1" w:tplc="08090003" w:tentative="1">
+      <w:start w:val="1"/>
+      <w:numFmt w:val="bullet"/>
+      <w:lvlText w:val="o"/>
+      <w:lvlJc w:val="left"/>
+      <w:pPr>
+        <w:ind w:left="1440" w:hanging="360"/>
+      </w:pPr>
+      <w:rPr>
+        <w:rFonts w:ascii="Courier New" w:hAnsi="Courier New" w:cs="Courier New" w:hint="default"/>
+      </w:rPr>
+    </w:lvl>
+    <w:lvl w:ilvl="2" w:tplc="08090005" w:tentative="1">
+      <w:start w:val="1"/>
+      <w:numFmt w:val="bullet"/>
+      <w:lvlText w:val=""/>
+      <w:lvlJc w:val="left"/>
+      <w:pPr>
+        <w:ind w:left="2160" w:hanging="360"/>
+      </w:pPr>
+      <w:rPr>
+        <w:rFonts w:ascii="Wingdings" w:hAnsi="Wingdings" w:hint="default"/>
+      </w:rPr>
+    </w:lvl>
+    <w:lvl w:ilvl="3" w:tplc="08090001" w:tentative="1">
+      <w:start w:val="1"/>
+      <w:numFmt w:val="bullet"/>
+      <w:lvlText w:val=""/>
+      <w:lvlJc w:val="left"/>
+      <w:pPr>
+        <w:ind w:left="2880" w:hanging="360"/>
+      </w:pPr>
+      <w:rPr>
+        <w:rFonts w:ascii="Symbol" w:hAnsi="Symbol" w:hint="default"/>
+      </w:rPr>
+    </w:lvl>
+    <w:lvl w:ilvl="4" w:tplc="08090003" w:tentative="1">
+      <w:start w:val="1"/>
+      <w:numFmt w:val="bullet"/>
+      <w:lvlText w:val="o"/>
+      <w:lvlJc w:val="left"/>
+      <w:pPr>
+        <w:ind w:left="3600" w:hanging="360"/>
+      </w:pPr>
+      <w:rPr>
+        <w:rFonts w:ascii="Courier New" w:hAnsi="Courier New" w:cs="Courier New" w:hint="default"/>
+      </w:rPr>
+    </w:lvl>
+    <w:lvl w:ilvl="5" w:tplc="08090005" w:tentative="1">
+      <w:start w:val="1"/>
+      <w:numFmt w:val="bullet"/>
+      <w:lvlText w:val=""/>
+      <w:lvlJc w:val="left"/>
+      <w:pPr>
+        <w:ind w:left="4320" w:hanging="360"/>
+      </w:pPr>
+      <w:rPr>
+        <w:rFonts w:ascii="Wingdings" w:hAnsi="Wingdings" w:hint="default"/>
+      </w:rPr>
+    </w:lvl>
+    <w:lvl w:ilvl="6" w:tplc="08090001" w:tentative="1">
+      <w:start w:val="1"/>
+      <w:numFmt w:val="bullet"/>
+      <w:lvlText w:val=""/>
+      <w:lvlJc w:val="left"/>
+      <w:pPr>
+        <w:ind w:left="5040" w:hanging="360"/>
+      </w:pPr>
+      <w:rPr>
+        <w:rFonts w:ascii="Symbol" w:hAnsi="Symbol" w:hint="default"/>
+      </w:rPr>
+    </w:lvl>
+    <w:lvl w:ilvl="7" w:tplc="08090003" w:tentative="1">
+      <w:start w:val="1"/>
+      <w:numFmt w:val="bullet"/>
+      <w:lvlText w:val="o"/>
+      <w:lvlJc w:val="left"/>
+      <w:pPr>
+        <w:ind w:left="5760" w:hanging="360"/>
+      </w:pPr>
+      <w:rPr>
+        <w:rFonts w:ascii="Courier New" w:hAnsi="Courier New" w:cs="Courier New" w:hint="default"/>
+      </w:rPr>
+    </w:lvl>
+    <w:lvl w:ilvl="8" w:tplc="08090005" w:tentative="1">
+      <w:start w:val="1"/>
+      <w:numFmt w:val="bullet"/>
+      <w:lvlText w:val=""/>
+      <w:lvlJc w:val="left"/>
+      <w:pPr>
+        <w:ind w:left="6480" w:hanging="360"/>
+      </w:pPr>
+      <w:rPr>
+        <w:rFonts w:ascii="Wingdings" w:hAnsi="Wingdings" w:hint="default"/>
+      </w:rPr>
+    </w:lvl>
+  </w:abstractNum>
+  <w:abstractNum w:abstractNumId="1" w15:restartNumberingAfterBreak="0">
     <w:nsid w:val="0AA478BC"/>
     <w:multiLevelType w:val="hybridMultilevel"/>
     <w:tmpl w:val="37C04AE8"/>
@@ -1117,7 +1810,120 @@
       </w:rPr>
     </w:lvl>
   </w:abstractNum>
-  <w:abstractNum w:abstractNumId="1" w15:restartNumberingAfterBreak="0">
+  <w:abstractNum w:abstractNumId="2" w15:restartNumberingAfterBreak="0">
+    <w:nsid w:val="0DA63B71"/>
+    <w:multiLevelType w:val="hybridMultilevel"/>
+    <w:tmpl w:val="1A8CBFB4"/>
+    <w:lvl w:ilvl="0" w:tplc="08090001">
+      <w:start w:val="1"/>
+      <w:numFmt w:val="bullet"/>
+      <w:lvlText w:val=""/>
+      <w:lvlJc w:val="left"/>
+      <w:pPr>
+        <w:ind w:left="720" w:hanging="360"/>
+      </w:pPr>
+      <w:rPr>
+        <w:rFonts w:ascii="Symbol" w:hAnsi="Symbol" w:hint="default"/>
+      </w:rPr>
+    </w:lvl>
+    <w:lvl w:ilvl="1" w:tplc="08090003" w:tentative="1">
+      <w:start w:val="1"/>
+      <w:numFmt w:val="bullet"/>
+      <w:lvlText w:val="o"/>
+      <w:lvlJc w:val="left"/>
+      <w:pPr>
+        <w:ind w:left="1440" w:hanging="360"/>
+      </w:pPr>
+      <w:rPr>
+        <w:rFonts w:ascii="Courier New" w:hAnsi="Courier New" w:cs="Courier New" w:hint="default"/>
+      </w:rPr>
+    </w:lvl>
+    <w:lvl w:ilvl="2" w:tplc="08090005" w:tentative="1">
+      <w:start w:val="1"/>
+      <w:numFmt w:val="bullet"/>
+      <w:lvlText w:val=""/>
+      <w:lvlJc w:val="left"/>
+      <w:pPr>
+        <w:ind w:left="2160" w:hanging="360"/>
+      </w:pPr>
+      <w:rPr>
+        <w:rFonts w:ascii="Wingdings" w:hAnsi="Wingdings" w:hint="default"/>
+      </w:rPr>
+    </w:lvl>
+    <w:lvl w:ilvl="3" w:tplc="08090001" w:tentative="1">
+      <w:start w:val="1"/>
+      <w:numFmt w:val="bullet"/>
+      <w:lvlText w:val=""/>
+      <w:lvlJc w:val="left"/>
+      <w:pPr>
+        <w:ind w:left="2880" w:hanging="360"/>
+      </w:pPr>
+      <w:rPr>
+        <w:rFonts w:ascii="Symbol" w:hAnsi="Symbol" w:hint="default"/>
+      </w:rPr>
+    </w:lvl>
+    <w:lvl w:ilvl="4" w:tplc="08090003" w:tentative="1">
+      <w:start w:val="1"/>
+      <w:numFmt w:val="bullet"/>
+      <w:lvlText w:val="o"/>
+      <w:lvlJc w:val="left"/>
+      <w:pPr>
+        <w:ind w:left="3600" w:hanging="360"/>
+      </w:pPr>
+      <w:rPr>
+        <w:rFonts w:ascii="Courier New" w:hAnsi="Courier New" w:cs="Courier New" w:hint="default"/>
+      </w:rPr>
+    </w:lvl>
+    <w:lvl w:ilvl="5" w:tplc="08090005" w:tentative="1">
+      <w:start w:val="1"/>
+      <w:numFmt w:val="bullet"/>
+      <w:lvlText w:val=""/>
+      <w:lvlJc w:val="left"/>
+      <w:pPr>
+        <w:ind w:left="4320" w:hanging="360"/>
+      </w:pPr>
+      <w:rPr>
+        <w:rFonts w:ascii="Wingdings" w:hAnsi="Wingdings" w:hint="default"/>
+      </w:rPr>
+    </w:lvl>
+    <w:lvl w:ilvl="6" w:tplc="08090001" w:tentative="1">
+      <w:start w:val="1"/>
+      <w:numFmt w:val="bullet"/>
+      <w:lvlText w:val=""/>
+      <w:lvlJc w:val="left"/>
+      <w:pPr>
+        <w:ind w:left="5040" w:hanging="360"/>
+      </w:pPr>
+      <w:rPr>
+        <w:rFonts w:ascii="Symbol" w:hAnsi="Symbol" w:hint="default"/>
+      </w:rPr>
+    </w:lvl>
+    <w:lvl w:ilvl="7" w:tplc="08090003" w:tentative="1">
+      <w:start w:val="1"/>
+      <w:numFmt w:val="bullet"/>
+      <w:lvlText w:val="o"/>
+      <w:lvlJc w:val="left"/>
+      <w:pPr>
+        <w:ind w:left="5760" w:hanging="360"/>
+      </w:pPr>
+      <w:rPr>
+        <w:rFonts w:ascii="Courier New" w:hAnsi="Courier New" w:cs="Courier New" w:hint="default"/>
+      </w:rPr>
+    </w:lvl>
+    <w:lvl w:ilvl="8" w:tplc="08090005" w:tentative="1">
+      <w:start w:val="1"/>
+      <w:numFmt w:val="bullet"/>
+      <w:lvlText w:val=""/>
+      <w:lvlJc w:val="left"/>
+      <w:pPr>
+        <w:ind w:left="6480" w:hanging="360"/>
+      </w:pPr>
+      <w:rPr>
+        <w:rFonts w:ascii="Wingdings" w:hAnsi="Wingdings" w:hint="default"/>
+      </w:rPr>
+    </w:lvl>
+  </w:abstractNum>
+  <w:abstractNum w:abstractNumId="3" w15:restartNumberingAfterBreak="0">
     <w:nsid w:val="21057254"/>
     <w:multiLevelType w:val="hybridMultilevel"/>
     <w:tmpl w:val="A53464A2"/>
@@ -1230,7 +2036,7 @@
       </w:rPr>
     </w:lvl>
   </w:abstractNum>
-  <w:abstractNum w:abstractNumId="2" w15:restartNumberingAfterBreak="0">
+  <w:abstractNum w:abstractNumId="4" w15:restartNumberingAfterBreak="0">
     <w:nsid w:val="315A00CC"/>
     <w:multiLevelType w:val="hybridMultilevel"/>
     <w:tmpl w:val="6794FA60"/>
@@ -1343,7 +2149,120 @@
       </w:rPr>
     </w:lvl>
   </w:abstractNum>
-  <w:abstractNum w:abstractNumId="3" w15:restartNumberingAfterBreak="0">
+  <w:abstractNum w:abstractNumId="5" w15:restartNumberingAfterBreak="0">
+    <w:nsid w:val="53AC4041"/>
+    <w:multiLevelType w:val="hybridMultilevel"/>
+    <w:tmpl w:val="6DBC612A"/>
+    <w:lvl w:ilvl="0" w:tplc="08090001">
+      <w:start w:val="1"/>
+      <w:numFmt w:val="bullet"/>
+      <w:lvlText w:val=""/>
+      <w:lvlJc w:val="left"/>
+      <w:pPr>
+        <w:ind w:left="720" w:hanging="360"/>
+      </w:pPr>
+      <w:rPr>
+        <w:rFonts w:ascii="Symbol" w:hAnsi="Symbol" w:hint="default"/>
+      </w:rPr>
+    </w:lvl>
+    <w:lvl w:ilvl="1" w:tplc="08090003" w:tentative="1">
+      <w:start w:val="1"/>
+      <w:numFmt w:val="bullet"/>
+      <w:lvlText w:val="o"/>
+      <w:lvlJc w:val="left"/>
+      <w:pPr>
+        <w:ind w:left="1440" w:hanging="360"/>
+      </w:pPr>
+      <w:rPr>
+        <w:rFonts w:ascii="Courier New" w:hAnsi="Courier New" w:cs="Courier New" w:hint="default"/>
+      </w:rPr>
+    </w:lvl>
+    <w:lvl w:ilvl="2" w:tplc="08090005" w:tentative="1">
+      <w:start w:val="1"/>
+      <w:numFmt w:val="bullet"/>
+      <w:lvlText w:val=""/>
+      <w:lvlJc w:val="left"/>
+      <w:pPr>
+        <w:ind w:left="2160" w:hanging="360"/>
+      </w:pPr>
+      <w:rPr>
+        <w:rFonts w:ascii="Wingdings" w:hAnsi="Wingdings" w:hint="default"/>
+      </w:rPr>
+    </w:lvl>
+    <w:lvl w:ilvl="3" w:tplc="08090001" w:tentative="1">
+      <w:start w:val="1"/>
+      <w:numFmt w:val="bullet"/>
+      <w:lvlText w:val=""/>
+      <w:lvlJc w:val="left"/>
+      <w:pPr>
+        <w:ind w:left="2880" w:hanging="360"/>
+      </w:pPr>
+      <w:rPr>
+        <w:rFonts w:ascii="Symbol" w:hAnsi="Symbol" w:hint="default"/>
+      </w:rPr>
+    </w:lvl>
+    <w:lvl w:ilvl="4" w:tplc="08090003" w:tentative="1">
+      <w:start w:val="1"/>
+      <w:numFmt w:val="bullet"/>
+      <w:lvlText w:val="o"/>
+      <w:lvlJc w:val="left"/>
+      <w:pPr>
+        <w:ind w:left="3600" w:hanging="360"/>
+      </w:pPr>
+      <w:rPr>
+        <w:rFonts w:ascii="Courier New" w:hAnsi="Courier New" w:cs="Courier New" w:hint="default"/>
+      </w:rPr>
+    </w:lvl>
+    <w:lvl w:ilvl="5" w:tplc="08090005" w:tentative="1">
+      <w:start w:val="1"/>
+      <w:numFmt w:val="bullet"/>
+      <w:lvlText w:val=""/>
+      <w:lvlJc w:val="left"/>
+      <w:pPr>
+        <w:ind w:left="4320" w:hanging="360"/>
+      </w:pPr>
+      <w:rPr>
+        <w:rFonts w:ascii="Wingdings" w:hAnsi="Wingdings" w:hint="default"/>
+      </w:rPr>
+    </w:lvl>
+    <w:lvl w:ilvl="6" w:tplc="08090001" w:tentative="1">
+      <w:start w:val="1"/>
+      <w:numFmt w:val="bullet"/>
+      <w:lvlText w:val=""/>
+      <w:lvlJc w:val="left"/>
+      <w:pPr>
+        <w:ind w:left="5040" w:hanging="360"/>
+      </w:pPr>
+      <w:rPr>
+        <w:rFonts w:ascii="Symbol" w:hAnsi="Symbol" w:hint="default"/>
+      </w:rPr>
+    </w:lvl>
+    <w:lvl w:ilvl="7" w:tplc="08090003" w:tentative="1">
+      <w:start w:val="1"/>
+      <w:numFmt w:val="bullet"/>
+      <w:lvlText w:val="o"/>
+      <w:lvlJc w:val="left"/>
+      <w:pPr>
+        <w:ind w:left="5760" w:hanging="360"/>
+      </w:pPr>
+      <w:rPr>
+        <w:rFonts w:ascii="Courier New" w:hAnsi="Courier New" w:cs="Courier New" w:hint="default"/>
+      </w:rPr>
+    </w:lvl>
+    <w:lvl w:ilvl="8" w:tplc="08090005" w:tentative="1">
+      <w:start w:val="1"/>
+      <w:numFmt w:val="bullet"/>
+      <w:lvlText w:val=""/>
+      <w:lvlJc w:val="left"/>
+      <w:pPr>
+        <w:ind w:left="6480" w:hanging="360"/>
+      </w:pPr>
+      <w:rPr>
+        <w:rFonts w:ascii="Wingdings" w:hAnsi="Wingdings" w:hint="default"/>
+      </w:rPr>
+    </w:lvl>
+  </w:abstractNum>
+  <w:abstractNum w:abstractNumId="6" w15:restartNumberingAfterBreak="0">
     <w:nsid w:val="5587521C"/>
     <w:multiLevelType w:val="hybridMultilevel"/>
     <w:tmpl w:val="945270F6"/>
@@ -1456,7 +2375,7 @@
       </w:rPr>
     </w:lvl>
   </w:abstractNum>
-  <w:abstractNum w:abstractNumId="4" w15:restartNumberingAfterBreak="0">
+  <w:abstractNum w:abstractNumId="7" w15:restartNumberingAfterBreak="0">
     <w:nsid w:val="75EF259B"/>
     <w:multiLevelType w:val="hybridMultilevel"/>
     <w:tmpl w:val="C3C4F226"/>
@@ -1570,19 +2489,28 @@
     </w:lvl>
   </w:abstractNum>
   <w:num w:numId="1" w16cid:durableId="1698695514">
+    <w:abstractNumId w:val="7"/>
+  </w:num>
+  <w:num w:numId="2" w16cid:durableId="1434860531">
+    <w:abstractNumId w:val="3"/>
+  </w:num>
+  <w:num w:numId="3" w16cid:durableId="686101869">
     <w:abstractNumId w:val="4"/>
   </w:num>
-  <w:num w:numId="2" w16cid:durableId="1434860531">
+  <w:num w:numId="4" w16cid:durableId="1040589525">
     <w:abstractNumId w:val="1"/>
   </w:num>
-  <w:num w:numId="3" w16cid:durableId="686101869">
-    <w:abstractNumId w:val="2"/>
+  <w:num w:numId="5" w16cid:durableId="321813487">
+    <w:abstractNumId w:val="6"/>
   </w:num>
-  <w:num w:numId="4" w16cid:durableId="1040589525">
+  <w:num w:numId="6" w16cid:durableId="1332678062">
     <w:abstractNumId w:val="0"/>
   </w:num>
-  <w:num w:numId="5" w16cid:durableId="321813487">
-    <w:abstractNumId w:val="3"/>
+  <w:num w:numId="7" w16cid:durableId="2146042091">
+    <w:abstractNumId w:val="5"/>
+  </w:num>
+  <w:num w:numId="8" w16cid:durableId="1977835176">
+    <w:abstractNumId w:val="2"/>
   </w:num>
 </w:numbering>
 </file>

</xml_diff>